<commit_message>
modify the user guide
</commit_message>
<xml_diff>
--- a/UserGuide.docx
+++ b/UserGuide.docx
@@ -863,40 +863,44 @@
           <w:sz w:val="24"/>
           <w:szCs w:val="24"/>
         </w:rPr>
+        <w:lastRenderedPageBreak/>
         <w:t>Clone the repository:</w:t>
       </w:r>
     </w:p>
     <w:p>
       <w:pPr>
-        <w:ind w:left="720" w:firstLine="720"/>
-        <w:rPr>
-          <w:rFonts w:ascii="Segoe UI" w:hAnsi="Segoe UI" w:cs="Segoe UI"/>
-          <w:color w:val="4472C4" w:themeColor="accent1"/>
-          <w:sz w:val="24"/>
-          <w:szCs w:val="24"/>
-        </w:rPr>
-      </w:pPr>
-      <w:r>
-        <w:rPr>
-          <w:rFonts w:ascii="Segoe UI" w:hAnsi="Segoe UI" w:cs="Segoe UI"/>
-          <w:color w:val="4472C4" w:themeColor="accent1"/>
-          <w:sz w:val="24"/>
-          <w:szCs w:val="24"/>
-        </w:rPr>
-        <w:t xml:space="preserve">git clone </w:t>
-      </w:r>
-      <w:hyperlink r:id="rId14" w:history="1">
-        <w:r>
-          <w:rPr>
-            <w:rStyle w:val="Hyperlink"/>
-            <w:rFonts w:ascii="Segoe UI" w:hAnsi="Segoe UI" w:cs="Segoe UI"/>
-            <w:color w:val="4472C4" w:themeColor="accent1"/>
-            <w:sz w:val="24"/>
-            <w:szCs w:val="24"/>
-          </w:rPr>
-          <w:t>https://github.com/your-username/artist-api.git</w:t>
-        </w:r>
-      </w:hyperlink>
+        <w:pStyle w:val="ListParagraph"/>
+        <w:ind w:left="1440"/>
+        <w:rPr>
+          <w:rFonts w:ascii="Segoe UI" w:hAnsi="Segoe UI" w:cs="Segoe UI"/>
+          <w:sz w:val="24"/>
+          <w:szCs w:val="24"/>
+        </w:rPr>
+      </w:pPr>
+      <w:r>
+        <w:rPr>
+          <w:rFonts w:ascii="Segoe UI" w:hAnsi="Segoe UI" w:cs="Segoe UI"/>
+          <w:sz w:val="24"/>
+          <w:szCs w:val="24"/>
+        </w:rPr>
+        <w:t>git clone</w:t>
+      </w:r>
+      <w:r>
+        <w:rPr>
+          <w:rFonts w:ascii="Segoe UI" w:hAnsi="Segoe UI" w:cs="Segoe UI"/>
+          <w:sz w:val="24"/>
+          <w:szCs w:val="24"/>
+        </w:rPr>
+        <w:t xml:space="preserve"> </w:t>
+      </w:r>
+      <w:r>
+        <w:rPr>
+          <w:rFonts w:ascii="Segoe UI" w:hAnsi="Segoe UI" w:cs="Segoe UI"/>
+          <w:sz w:val="24"/>
+          <w:szCs w:val="24"/>
+        </w:rPr>
+        <w:t>https://github.com/gayathrikondala/djangoartistapi.git</w:t>
+      </w:r>
     </w:p>
     <w:p>
       <w:pPr>
@@ -1248,7 +1252,7 @@
         </w:rPr>
         <w:t xml:space="preserve">The API is now accessible at </w:t>
       </w:r>
-      <w:hyperlink r:id="rId15" w:tgtFrame="_new" w:history="1">
+      <w:hyperlink r:id="rId14" w:tgtFrame="_new" w:history="1">
         <w:r>
           <w:rPr>
             <w:rStyle w:val="Hyperlink"/>
@@ -1319,7 +1323,7 @@
         </w:rPr>
         <w:t xml:space="preserve">Access the Django admin interface at </w:t>
       </w:r>
-      <w:hyperlink r:id="rId16" w:tgtFrame="_new" w:history="1">
+      <w:hyperlink r:id="rId15" w:tgtFrame="_new" w:history="1">
         <w:r>
           <w:rPr>
             <w:rStyle w:val="Hyperlink"/>
@@ -1534,6 +1538,7 @@
           <w:sz w:val="24"/>
           <w:szCs w:val="24"/>
         </w:rPr>
+        <w:lastRenderedPageBreak/>
         <w:t>Request Body Example:</w:t>
       </w:r>
     </w:p>
@@ -1805,7 +1810,6 @@
           <w:szCs w:val="24"/>
           <w:lang w:eastAsia="en-IN"/>
         </w:rPr>
-        <w:lastRenderedPageBreak/>
         <w:t xml:space="preserve">    "token": "</w:t>
       </w:r>
       <w:proofErr w:type="spellStart"/>
@@ -2451,18 +2455,7 @@
           <w:szCs w:val="24"/>
           <w:lang w:eastAsia="en-IN"/>
         </w:rPr>
-        <w:t>updated_artist_</w:t>
-      </w:r>
-      <w:proofErr w:type="gramStart"/>
-      <w:r>
-        <w:rPr>
-          <w:rFonts w:ascii="Segoe UI" w:hAnsi="Segoe UI" w:cs="Segoe UI"/>
-          <w:b/>
-          <w:sz w:val="24"/>
-          <w:szCs w:val="24"/>
-          <w:lang w:eastAsia="en-IN"/>
-        </w:rPr>
-        <w:t>name</w:t>
+        <w:t>updated_artist_name</w:t>
       </w:r>
       <w:proofErr w:type="spellEnd"/>
       <w:r>
@@ -2475,7 +2468,6 @@
         </w:rPr>
         <w:t>"</w:t>
       </w:r>
-      <w:proofErr w:type="gramEnd"/>
     </w:p>
     <w:p>
       <w:pPr>
@@ -2818,7 +2810,6 @@
           <w:szCs w:val="24"/>
           <w:lang w:eastAsia="en-IN"/>
         </w:rPr>
-        <w:lastRenderedPageBreak/>
         <w:t xml:space="preserve">    "link": "https://example.com",</w:t>
       </w:r>
     </w:p>
@@ -2846,27 +2837,15 @@
         <w:t xml:space="preserve">    "</w:t>
       </w:r>
       <w:proofErr w:type="spellStart"/>
-      <w:proofErr w:type="gramStart"/>
-      <w:r>
-        <w:rPr>
-          <w:rFonts w:ascii="Segoe UI" w:hAnsi="Segoe UI" w:cs="Segoe UI"/>
-          <w:b/>
-          <w:sz w:val="24"/>
-          <w:szCs w:val="24"/>
-          <w:lang w:eastAsia="en-IN"/>
-        </w:rPr>
-        <w:t>work</w:t>
-      </w:r>
-      <w:proofErr w:type="gramEnd"/>
-      <w:r>
-        <w:rPr>
-          <w:rFonts w:ascii="Segoe UI" w:hAnsi="Segoe UI" w:cs="Segoe UI"/>
-          <w:b/>
-          <w:sz w:val="24"/>
-          <w:szCs w:val="24"/>
-          <w:lang w:eastAsia="en-IN"/>
-        </w:rPr>
-        <w:t>_type</w:t>
+      <w:r>
+        <w:rPr>
+          <w:rFonts w:ascii="Segoe UI" w:hAnsi="Segoe UI" w:cs="Segoe UI"/>
+          <w:b/>
+          <w:sz w:val="24"/>
+          <w:szCs w:val="24"/>
+          <w:lang w:eastAsia="en-IN"/>
+        </w:rPr>
+        <w:t>work_type</w:t>
       </w:r>
       <w:proofErr w:type="spellEnd"/>
       <w:r>
@@ -3937,6 +3916,7 @@
           <w:sz w:val="24"/>
           <w:szCs w:val="24"/>
         </w:rPr>
+        <w:lastRenderedPageBreak/>
         <w:t xml:space="preserve">Make a </w:t>
       </w:r>
       <w:r>
@@ -4529,7 +4509,6 @@
           <w:lang w:eastAsia="en-IN"/>
           <w14:ligatures w14:val="none"/>
         </w:rPr>
-        <w:lastRenderedPageBreak/>
         <w:t>If you encounter issues, refer to the error messages in the API responses.</w:t>
       </w:r>
     </w:p>

</xml_diff>